<commit_message>
fix STP and readme
</commit_message>
<xml_diff>
--- a/OSISP/Course_work/Course_work.docx
+++ b/OSISP/Course_work/Course_work.docx
@@ -3684,8 +3684,8 @@
         </w:sdt>
       </w:sdtContent>
     </w:sdt>
-    <w:bookmarkStart w:id="0" w:name="_Toc184596292" w:displacedByCustomXml="prev"/>
-    <w:bookmarkStart w:id="1" w:name="_Toc183086806" w:displacedByCustomXml="prev"/>
+    <w:bookmarkStart w:id="0" w:name="_Toc183086806" w:displacedByCustomXml="prev"/>
+    <w:bookmarkStart w:id="1" w:name="_Toc184596292" w:displacedByCustomXml="prev"/>
     <w:p>
       <w:pPr>
         <w:pStyle w:val="a3"/>
@@ -3699,10 +3699,7 @@
       <w:bookmarkEnd w:id="1"/>
       <w:bookmarkEnd w:id="0"/>
     </w:p>
-    <w:p>
-      <w:bookmarkStart w:id="2" w:name="_GoBack"/>
-      <w:bookmarkEnd w:id="2"/>
-    </w:p>
+    <w:p/>
     <w:p>
       <w:r>
         <w:t xml:space="preserve">В современном мире управление информационными потоками и обеспечение надежного хранения данных являются одними из ключевых задач для любой вычислительной системы. Эффективное управление информацией требует не только работы с высокоуровневыми программными средствами, но и понимания принципов функционирования устройств хранения данных на низком уровне. Блочные устройства, такие как жёсткие диски, </w:t>
@@ -3991,9 +3988,9 @@
           <w:szCs w:val="28"/>
         </w:rPr>
       </w:pPr>
-      <w:bookmarkStart w:id="3" w:name="_Toc177493608"/>
-      <w:bookmarkStart w:id="4" w:name="_Toc177991218"/>
-      <w:bookmarkStart w:id="5" w:name="_Toc178067890"/>
+      <w:bookmarkStart w:id="2" w:name="_Toc177493608"/>
+      <w:bookmarkStart w:id="3" w:name="_Toc177991218"/>
+      <w:bookmarkStart w:id="4" w:name="_Toc178067890"/>
       <w:r>
         <w:t>Реализация данного проекта позволит не только продемонстрировать практические навыки работы с низкоуровневыми операциями ввода-вывода, но и углубленно изучить вопросы взаимодействия программного обеспечения с аппаратными средствами. Успешное выполнение проекта даст возможность оценить эффективность выбранных технологий и архитектурных решений, а также подчеркнуть значимость специализированных инструментов для анализа, диагностики и восстановления данных. Кроме того, разработанный редактор может стать основой для дальнейших исследований и разработки более сложных систем, способных работать в режиме реального времени, что особенно важно в условиях постоянно растущих объёмов обрабатываемой информации и усложнения современных вычислительных систем.</w:t>
       </w:r>
@@ -4009,46 +4006,46 @@
       <w:pPr>
         <w:pStyle w:val="a3"/>
       </w:pPr>
-      <w:bookmarkStart w:id="6" w:name="_Toc183086807"/>
-      <w:bookmarkStart w:id="7" w:name="_Toc184596293"/>
+      <w:bookmarkStart w:id="5" w:name="_Toc183086807"/>
+      <w:bookmarkStart w:id="6" w:name="_Toc184596293"/>
       <w:r>
         <w:lastRenderedPageBreak/>
         <w:t>1</w:t>
       </w:r>
+      <w:bookmarkEnd w:id="2"/>
       <w:bookmarkEnd w:id="3"/>
       <w:bookmarkEnd w:id="4"/>
+      <w:r>
+        <w:t> </w:t>
+      </w:r>
+      <w:r>
+        <w:t>АРХИТЕКТУРА ВЫЧИСЛИТЕЛЬНОЙ СИСТЕМЫ</w:t>
+      </w:r>
       <w:bookmarkEnd w:id="5"/>
+      <w:bookmarkEnd w:id="6"/>
+    </w:p>
+    <w:p>
+      <w:pPr>
+        <w:ind w:firstLine="0"/>
+      </w:pPr>
+    </w:p>
+    <w:p>
+      <w:pPr>
+        <w:pStyle w:val="ae"/>
+      </w:pPr>
+      <w:bookmarkStart w:id="7" w:name="_Toc183086808"/>
+      <w:bookmarkStart w:id="8" w:name="_Toc184596294"/>
+      <w:r>
+        <w:t>1.1</w:t>
+      </w:r>
       <w:r>
         <w:t> </w:t>
       </w:r>
       <w:r>
-        <w:t>АРХИТЕКТУРА ВЫЧИСЛИТЕЛЬНОЙ СИСТЕМЫ</w:t>
-      </w:r>
-      <w:bookmarkEnd w:id="6"/>
+        <w:t>Структура и архитектура вычислительной системы</w:t>
+      </w:r>
       <w:bookmarkEnd w:id="7"/>
-    </w:p>
-    <w:p>
-      <w:pPr>
-        <w:ind w:firstLine="0"/>
-      </w:pPr>
-    </w:p>
-    <w:p>
-      <w:pPr>
-        <w:pStyle w:val="ae"/>
-      </w:pPr>
-      <w:bookmarkStart w:id="8" w:name="_Toc183086808"/>
-      <w:bookmarkStart w:id="9" w:name="_Toc184596294"/>
-      <w:r>
-        <w:t>1.1</w:t>
-      </w:r>
-      <w:r>
-        <w:t> </w:t>
-      </w:r>
-      <w:r>
-        <w:t>Структура и архитектура вычислительной системы</w:t>
-      </w:r>
       <w:bookmarkEnd w:id="8"/>
-      <w:bookmarkEnd w:id="9"/>
     </w:p>
     <w:p/>
     <w:p>
@@ -4240,8 +4237,8 @@
         </w:numPr>
         <w:ind w:firstLine="709"/>
       </w:pPr>
-      <w:bookmarkStart w:id="10" w:name="_Toc183086809"/>
-      <w:bookmarkStart w:id="11" w:name="_Toc184596295"/>
+      <w:bookmarkStart w:id="9" w:name="_Toc183086809"/>
+      <w:bookmarkStart w:id="10" w:name="_Toc184596295"/>
       <w:r>
         <w:t>1.</w:t>
       </w:r>
@@ -4254,8 +4251,8 @@
       <w:r>
         <w:t>История, версии и достоинства</w:t>
       </w:r>
+      <w:bookmarkEnd w:id="9"/>
       <w:bookmarkEnd w:id="10"/>
-      <w:bookmarkEnd w:id="11"/>
     </w:p>
     <w:p/>
     <w:p>
@@ -4547,8 +4544,8 @@
         </w:tabs>
         <w:ind w:firstLine="709"/>
       </w:pPr>
-      <w:bookmarkStart w:id="12" w:name="_Toc183086810"/>
-      <w:bookmarkStart w:id="13" w:name="_Toc184596296"/>
+      <w:bookmarkStart w:id="11" w:name="_Toc183086810"/>
+      <w:bookmarkStart w:id="12" w:name="_Toc184596296"/>
       <w:r>
         <w:t>1.</w:t>
       </w:r>
@@ -4561,8 +4558,8 @@
       <w:r>
         <w:t>Обоснование выбора вычислительной системы</w:t>
       </w:r>
+      <w:bookmarkEnd w:id="11"/>
       <w:bookmarkEnd w:id="12"/>
-      <w:bookmarkEnd w:id="13"/>
     </w:p>
     <w:p/>
     <w:p>
@@ -5083,8 +5080,8 @@
         <w:pStyle w:val="ae"/>
         <w:ind w:left="709" w:firstLine="0"/>
       </w:pPr>
-      <w:bookmarkStart w:id="14" w:name="_Toc183086811"/>
-      <w:bookmarkStart w:id="15" w:name="_Toc184596297"/>
+      <w:bookmarkStart w:id="13" w:name="_Toc183086811"/>
+      <w:bookmarkStart w:id="14" w:name="_Toc184596297"/>
       <w:r>
         <w:t>1.4</w:t>
       </w:r>
@@ -5094,8 +5091,8 @@
       <w:r>
         <w:t>Анализ выбранной вычислительной системы</w:t>
       </w:r>
+      <w:bookmarkEnd w:id="13"/>
       <w:bookmarkEnd w:id="14"/>
-      <w:bookmarkEnd w:id="15"/>
     </w:p>
     <w:p/>
     <w:p>
@@ -5383,8 +5380,8 @@
       <w:pPr>
         <w:pStyle w:val="ae"/>
       </w:pPr>
-      <w:bookmarkStart w:id="16" w:name="_Toc183086812"/>
-      <w:bookmarkStart w:id="17" w:name="_Toc184596298"/>
+      <w:bookmarkStart w:id="15" w:name="_Toc183086812"/>
+      <w:bookmarkStart w:id="16" w:name="_Toc184596298"/>
       <w:r>
         <w:t>1.5</w:t>
       </w:r>
@@ -5394,12 +5391,12 @@
       <w:r>
         <w:t>Заключение</w:t>
       </w:r>
+      <w:bookmarkEnd w:id="15"/>
       <w:bookmarkEnd w:id="16"/>
-      <w:bookmarkEnd w:id="17"/>
     </w:p>
     <w:p/>
     <w:p>
-      <w:bookmarkStart w:id="18" w:name="_Toc183086813"/>
+      <w:bookmarkStart w:id="17" w:name="_Toc183086813"/>
       <w:r>
         <w:t xml:space="preserve">Подробный анализ архитектуры вычислительной системы демонстрирует, что операционная система </w:t>
       </w:r>
@@ -5447,7 +5444,7 @@
       </w:r>
     </w:p>
     <w:p>
-      <w:bookmarkStart w:id="19" w:name="_Toc184596299"/>
+      <w:bookmarkStart w:id="18" w:name="_Toc184596299"/>
       <w:r>
         <w:t xml:space="preserve">Для повышения надёжности и упрощения отладки в проекте предусмотрена работа с псевдо-образами (файлами или </w:t>
       </w:r>
@@ -5481,191 +5478,200 @@
         <w:t> </w:t>
       </w:r>
       <w:r>
-        <w:t>ПЛАТФОРМА ПРОГРАММНОГО ОБЕСПЕЧЕНИЯ</w:t>
-      </w:r>
+        <w:t>ПЛАТФОРМА</w:t>
+      </w:r>
+      <w:r>
+        <w:t xml:space="preserve"> ПРОГРАММНОГО ОБЕСПЕЧЕНИЯ</w:t>
+      </w:r>
+      <w:bookmarkEnd w:id="17"/>
       <w:bookmarkEnd w:id="18"/>
+    </w:p>
+    <w:p/>
+    <w:p>
+      <w:pPr>
+        <w:pStyle w:val="ae"/>
+      </w:pPr>
+      <w:bookmarkStart w:id="19" w:name="_Toc183086814"/>
+      <w:bookmarkStart w:id="20" w:name="_Toc184596300"/>
+      <w:r>
+        <w:t>2.1</w:t>
+      </w:r>
+      <w:r>
+        <w:t> </w:t>
+      </w:r>
+      <w:r>
+        <w:t xml:space="preserve">Структура и </w:t>
+      </w:r>
+      <w:r>
+        <w:t>архитектура</w:t>
+      </w:r>
+      <w:r>
+        <w:t xml:space="preserve"> платформы</w:t>
+      </w:r>
       <w:bookmarkEnd w:id="19"/>
+      <w:bookmarkEnd w:id="20"/>
     </w:p>
     <w:p/>
     <w:p>
+      <w:r>
+        <w:t xml:space="preserve">Программная платформа, в рамках которой создаётся низкоуровневый редактор блочного устройства, включает в себя операционную систему </w:t>
+      </w:r>
+      <w:proofErr w:type="spellStart"/>
+      <w:r>
+        <w:rPr>
+          <w:i/>
+        </w:rPr>
+        <w:t>Ubuntu</w:t>
+      </w:r>
+      <w:proofErr w:type="spellEnd"/>
+      <w:r>
+        <w:t>, набор инструментов для сборки и отладки (</w:t>
+      </w:r>
+      <w:r>
+        <w:rPr>
+          <w:i/>
+        </w:rPr>
+        <w:t>GCC</w:t>
+      </w:r>
+      <w:r>
+        <w:t xml:space="preserve">, </w:t>
+      </w:r>
+      <w:r>
+        <w:rPr>
+          <w:i/>
+        </w:rPr>
+        <w:t>GDB</w:t>
+      </w:r>
+      <w:r>
+        <w:t xml:space="preserve">, </w:t>
+      </w:r>
+      <w:proofErr w:type="spellStart"/>
+      <w:r>
+        <w:rPr>
+          <w:i/>
+        </w:rPr>
+        <w:t>Make</w:t>
+      </w:r>
+      <w:proofErr w:type="spellEnd"/>
+      <w:r>
+        <w:t xml:space="preserve"> или </w:t>
+      </w:r>
+      <w:proofErr w:type="spellStart"/>
+      <w:r>
+        <w:rPr>
+          <w:i/>
+        </w:rPr>
+        <w:t>CMake</w:t>
+      </w:r>
+      <w:proofErr w:type="spellEnd"/>
+      <w:r>
+        <w:t xml:space="preserve">), библиотеку </w:t>
+      </w:r>
+      <w:proofErr w:type="spellStart"/>
+      <w:r>
+        <w:rPr>
+          <w:i/>
+        </w:rPr>
+        <w:t>ncurses</w:t>
+      </w:r>
+      <w:proofErr w:type="spellEnd"/>
+      <w:r>
+        <w:t xml:space="preserve">, а также различные системные утилиты. Подобная конфигурация позволяет эффективно разрабатывать программы, взаимодействующие с аппаратными ресурсами напрямую, и обеспечивает доступ ко всем необходимым функциям ядра </w:t>
+      </w:r>
+      <w:proofErr w:type="spellStart"/>
+      <w:r>
+        <w:rPr>
+          <w:i/>
+        </w:rPr>
+        <w:t>Linux</w:t>
+      </w:r>
+      <w:proofErr w:type="spellEnd"/>
+      <w:r>
+        <w:t>. Благодаря модульной архитектуре, каждая часть платформы (компиляторы, библиотеки, системные вызовы) может быть обновлена или заменена без кардинальных изменений в остальных компонентах. Этот подход даёт разработчику высокую степень гибкости, что особенно важно при работе с «сырыми» данными, требующими тонкого контроля над операциями ввода-вывода [6].</w:t>
+      </w:r>
+    </w:p>
+    <w:p>
+      <w:r>
+        <w:t xml:space="preserve">Важной особенностью структуры является тесная интеграция </w:t>
+      </w:r>
+      <w:proofErr w:type="spellStart"/>
+      <w:r>
+        <w:rPr>
+          <w:i/>
+        </w:rPr>
+        <w:t>ncurses</w:t>
+      </w:r>
+      <w:proofErr w:type="spellEnd"/>
+      <w:r>
+        <w:t xml:space="preserve"> и стандартных системных библиотек, позволяющая </w:t>
+      </w:r>
+      <w:proofErr w:type="spellStart"/>
+      <w:r>
+        <w:t>программно</w:t>
+      </w:r>
+      <w:proofErr w:type="spellEnd"/>
+      <w:r>
+        <w:t xml:space="preserve"> управлять терминалом. Приложение, написанное на </w:t>
+      </w:r>
+      <w:r>
+        <w:rPr>
+          <w:i/>
+        </w:rPr>
+        <w:t>C/C++</w:t>
+      </w:r>
+      <w:r>
+        <w:t xml:space="preserve"> и использующее </w:t>
+      </w:r>
+      <w:proofErr w:type="spellStart"/>
+      <w:r>
+        <w:rPr>
+          <w:i/>
+        </w:rPr>
+        <w:t>ncurses</w:t>
+      </w:r>
+      <w:proofErr w:type="spellEnd"/>
+      <w:r>
+        <w:t xml:space="preserve">, может выводить сложное текстовое меню, динамически обновлять части экрана, а также корректно обрабатывать ввод с клавиатуры. При этом взаимодействие с блочными устройствами осуществляется через </w:t>
+      </w:r>
+      <w:proofErr w:type="spellStart"/>
+      <w:r>
+        <w:rPr>
+          <w:i/>
+        </w:rPr>
+        <w:t>dev</w:t>
+      </w:r>
+      <w:proofErr w:type="spellEnd"/>
+      <w:r>
+        <w:t xml:space="preserve">, что означает прямой доступ к секторам, минуя высокоуровневые файловые </w:t>
+      </w:r>
+      <w:r>
+        <w:rPr>
+          <w:i/>
+        </w:rPr>
+        <w:t>API</w:t>
+      </w:r>
+      <w:r>
+        <w:t xml:space="preserve"> [7]. В результате разработчик может создавать одновременно удобные для пользования консольные интерфейсы и манипулировать физической структурой носителя, используя одну и ту же платформу.</w:t>
+      </w:r>
+    </w:p>
+    <w:p/>
+    <w:p>
       <w:pPr>
         <w:pStyle w:val="ae"/>
       </w:pPr>
-      <w:bookmarkStart w:id="20" w:name="_Toc183086814"/>
-      <w:bookmarkStart w:id="21" w:name="_Toc184596300"/>
-      <w:r>
-        <w:t>2.1</w:t>
+      <w:bookmarkStart w:id="21" w:name="_Toc183086815"/>
+      <w:bookmarkStart w:id="22" w:name="_Toc184596301"/>
+      <w:r>
+        <w:t>2.2</w:t>
       </w:r>
       <w:r>
         <w:t> </w:t>
       </w:r>
       <w:r>
-        <w:t>Структура и архитектура платформы</w:t>
-      </w:r>
-      <w:bookmarkEnd w:id="20"/>
+        <w:t>История, версии и достоинства</w:t>
+      </w:r>
       <w:bookmarkEnd w:id="21"/>
-    </w:p>
-    <w:p/>
-    <w:p>
-      <w:r>
-        <w:t xml:space="preserve">Программная платформа, в рамках которой создаётся низкоуровневый редактор блочного устройства, включает в себя операционную систему </w:t>
-      </w:r>
-      <w:proofErr w:type="spellStart"/>
-      <w:r>
-        <w:rPr>
-          <w:i/>
-        </w:rPr>
-        <w:t>Ubuntu</w:t>
-      </w:r>
-      <w:proofErr w:type="spellEnd"/>
-      <w:r>
-        <w:t>, набор инструментов для сборки и отладки (</w:t>
-      </w:r>
-      <w:r>
-        <w:rPr>
-          <w:i/>
-        </w:rPr>
-        <w:t>GCC</w:t>
-      </w:r>
-      <w:r>
-        <w:t xml:space="preserve">, </w:t>
-      </w:r>
-      <w:r>
-        <w:rPr>
-          <w:i/>
-        </w:rPr>
-        <w:t>GDB</w:t>
-      </w:r>
-      <w:r>
-        <w:t xml:space="preserve">, </w:t>
-      </w:r>
-      <w:proofErr w:type="spellStart"/>
-      <w:r>
-        <w:rPr>
-          <w:i/>
-        </w:rPr>
-        <w:t>Make</w:t>
-      </w:r>
-      <w:proofErr w:type="spellEnd"/>
-      <w:r>
-        <w:t xml:space="preserve"> или </w:t>
-      </w:r>
-      <w:proofErr w:type="spellStart"/>
-      <w:r>
-        <w:rPr>
-          <w:i/>
-        </w:rPr>
-        <w:t>CMake</w:t>
-      </w:r>
-      <w:proofErr w:type="spellEnd"/>
-      <w:r>
-        <w:t xml:space="preserve">), библиотеку </w:t>
-      </w:r>
-      <w:proofErr w:type="spellStart"/>
-      <w:r>
-        <w:rPr>
-          <w:i/>
-        </w:rPr>
-        <w:t>ncurses</w:t>
-      </w:r>
-      <w:proofErr w:type="spellEnd"/>
-      <w:r>
-        <w:t xml:space="preserve">, а также различные системные утилиты. Подобная конфигурация позволяет эффективно разрабатывать программы, взаимодействующие с аппаратными ресурсами напрямую, и обеспечивает доступ ко всем необходимым функциям ядра </w:t>
-      </w:r>
-      <w:proofErr w:type="spellStart"/>
-      <w:r>
-        <w:rPr>
-          <w:i/>
-        </w:rPr>
-        <w:t>Linux</w:t>
-      </w:r>
-      <w:proofErr w:type="spellEnd"/>
-      <w:r>
-        <w:t>. Благодаря модульной архитектуре, каждая часть платформы (компиляторы, библиотеки, системные вызовы) может быть обновлена или заменена без кардинальных изменений в остальных компонентах. Этот подход даёт разработчику высокую степень гибкости, что особенно важно при работе с «сырыми» данными, требующими тонкого контроля над операциями ввода-вывода [6].</w:t>
-      </w:r>
-    </w:p>
-    <w:p>
-      <w:r>
-        <w:t xml:space="preserve">Важной особенностью структуры является тесная интеграция </w:t>
-      </w:r>
-      <w:proofErr w:type="spellStart"/>
-      <w:r>
-        <w:rPr>
-          <w:i/>
-        </w:rPr>
-        <w:t>ncurses</w:t>
-      </w:r>
-      <w:proofErr w:type="spellEnd"/>
-      <w:r>
-        <w:t xml:space="preserve"> и стандартных системных библиотек, позволяющая </w:t>
-      </w:r>
-      <w:proofErr w:type="spellStart"/>
-      <w:r>
-        <w:t>программно</w:t>
-      </w:r>
-      <w:proofErr w:type="spellEnd"/>
-      <w:r>
-        <w:t xml:space="preserve"> управлять терминалом. Приложение, написанное на </w:t>
-      </w:r>
-      <w:r>
-        <w:rPr>
-          <w:i/>
-        </w:rPr>
-        <w:t>C/C++</w:t>
-      </w:r>
-      <w:r>
-        <w:t xml:space="preserve"> и использующее </w:t>
-      </w:r>
-      <w:proofErr w:type="spellStart"/>
-      <w:r>
-        <w:rPr>
-          <w:i/>
-        </w:rPr>
-        <w:t>ncurses</w:t>
-      </w:r>
-      <w:proofErr w:type="spellEnd"/>
-      <w:r>
-        <w:t xml:space="preserve">, может выводить сложное текстовое меню, динамически обновлять части экрана, а также корректно обрабатывать ввод с клавиатуры. При этом взаимодействие с блочными устройствами осуществляется через </w:t>
-      </w:r>
-      <w:proofErr w:type="spellStart"/>
-      <w:r>
-        <w:rPr>
-          <w:i/>
-        </w:rPr>
-        <w:t>dev</w:t>
-      </w:r>
-      <w:proofErr w:type="spellEnd"/>
-      <w:r>
-        <w:t xml:space="preserve">, что означает прямой доступ к секторам, минуя высокоуровневые файловые </w:t>
-      </w:r>
-      <w:r>
-        <w:rPr>
-          <w:i/>
-        </w:rPr>
-        <w:t>API</w:t>
-      </w:r>
-      <w:r>
-        <w:t xml:space="preserve"> [7]. В результате разработчик может создавать одновременно удобные для пользования консольные интерфейсы и манипулировать физической структурой носителя, используя одну и ту же платформу.</w:t>
-      </w:r>
-    </w:p>
-    <w:p/>
-    <w:p>
-      <w:pPr>
-        <w:pStyle w:val="ae"/>
-      </w:pPr>
-      <w:bookmarkStart w:id="22" w:name="_Toc183086815"/>
-      <w:bookmarkStart w:id="23" w:name="_Toc184596301"/>
-      <w:r>
-        <w:t>2.2</w:t>
-      </w:r>
-      <w:r>
-        <w:t> </w:t>
-      </w:r>
-      <w:r>
-        <w:t>История, версии и достоинства</w:t>
-      </w:r>
       <w:bookmarkEnd w:id="22"/>
-      <w:bookmarkEnd w:id="23"/>
     </w:p>
     <w:p/>
     <w:p>
@@ -5876,8 +5882,8 @@
       <w:pPr>
         <w:pStyle w:val="ae"/>
       </w:pPr>
-      <w:bookmarkStart w:id="24" w:name="_Toc183086816"/>
-      <w:bookmarkStart w:id="25" w:name="_Toc184596302"/>
+      <w:bookmarkStart w:id="23" w:name="_Toc183086816"/>
+      <w:bookmarkStart w:id="24" w:name="_Toc184596302"/>
       <w:r>
         <w:t>2.3</w:t>
       </w:r>
@@ -5887,8 +5893,8 @@
       <w:r>
         <w:t>Обоснование выбора платформы</w:t>
       </w:r>
+      <w:bookmarkEnd w:id="23"/>
       <w:bookmarkEnd w:id="24"/>
-      <w:bookmarkEnd w:id="25"/>
     </w:p>
     <w:p>
       <w:pPr>
@@ -5960,8 +5966,8 @@
       <w:pPr>
         <w:pStyle w:val="ae"/>
       </w:pPr>
-      <w:bookmarkStart w:id="26" w:name="_Toc183086817"/>
-      <w:bookmarkStart w:id="27" w:name="_Toc184596303"/>
+      <w:bookmarkStart w:id="25" w:name="_Toc183086817"/>
+      <w:bookmarkStart w:id="26" w:name="_Toc184596303"/>
       <w:r>
         <w:t>2.4</w:t>
       </w:r>
@@ -5971,8 +5977,8 @@
       <w:r>
         <w:t>Анализ программного обеспечения для написания программы</w:t>
       </w:r>
+      <w:bookmarkEnd w:id="25"/>
       <w:bookmarkEnd w:id="26"/>
-      <w:bookmarkEnd w:id="27"/>
     </w:p>
     <w:p/>
     <w:p>
@@ -6116,8 +6122,8 @@
       <w:pPr>
         <w:pStyle w:val="ae"/>
       </w:pPr>
-      <w:bookmarkStart w:id="28" w:name="_Toc183086818"/>
-      <w:bookmarkStart w:id="29" w:name="_Toc184596304"/>
+      <w:bookmarkStart w:id="27" w:name="_Toc183086818"/>
+      <w:bookmarkStart w:id="28" w:name="_Toc184596304"/>
       <w:r>
         <w:t>2.5</w:t>
       </w:r>
@@ -6127,8 +6133,8 @@
       <w:r>
         <w:t>Заключение</w:t>
       </w:r>
+      <w:bookmarkEnd w:id="27"/>
       <w:bookmarkEnd w:id="28"/>
-      <w:bookmarkEnd w:id="29"/>
     </w:p>
     <w:p/>
     <w:p>
@@ -6212,14 +6218,13 @@
     <w:p>
       <w:pPr>
         <w:pStyle w:val="a3"/>
-        <w:ind w:left="709" w:hanging="283"/>
-        <w:jc w:val="left"/>
-      </w:pPr>
-      <w:bookmarkStart w:id="30" w:name="_Toc183086819"/>
-      <w:bookmarkStart w:id="31" w:name="_Toc184596305"/>
-      <w:bookmarkStart w:id="32" w:name="_Toc177493620"/>
-      <w:bookmarkStart w:id="33" w:name="_Toc177991228"/>
-      <w:bookmarkStart w:id="34" w:name="_Toc178067900"/>
+        <w:ind w:left="993" w:hanging="284"/>
+      </w:pPr>
+      <w:bookmarkStart w:id="29" w:name="_Toc183086819"/>
+      <w:bookmarkStart w:id="30" w:name="_Toc184596305"/>
+      <w:bookmarkStart w:id="31" w:name="_Toc177493620"/>
+      <w:bookmarkStart w:id="32" w:name="_Toc177991228"/>
+      <w:bookmarkStart w:id="33" w:name="_Toc178067900"/>
       <w:r>
         <w:lastRenderedPageBreak/>
         <w:t>3</w:t>
@@ -6230,16 +6235,16 @@
       <w:r>
         <w:t>ТЕОРЕТИЧЕСКОЕ ОБОСНОВАНИЕ РАЗРАБОТКИ ПРОГРАММНОГО ПРОДУКТА</w:t>
       </w:r>
+      <w:bookmarkEnd w:id="29"/>
       <w:bookmarkEnd w:id="30"/>
-      <w:bookmarkEnd w:id="31"/>
     </w:p>
     <w:p/>
     <w:p>
       <w:pPr>
         <w:pStyle w:val="ae"/>
       </w:pPr>
-      <w:bookmarkStart w:id="35" w:name="_Toc183086820"/>
-      <w:bookmarkStart w:id="36" w:name="_Toc184596306"/>
+      <w:bookmarkStart w:id="34" w:name="_Toc183086820"/>
+      <w:bookmarkStart w:id="35" w:name="_Toc184596306"/>
       <w:r>
         <w:t>3.1</w:t>
       </w:r>
@@ -6249,8 +6254,8 @@
       <w:r>
         <w:t>Обоснование необходимости разработки</w:t>
       </w:r>
+      <w:bookmarkEnd w:id="34"/>
       <w:bookmarkEnd w:id="35"/>
-      <w:bookmarkEnd w:id="36"/>
     </w:p>
     <w:p/>
     <w:p>
@@ -6385,21 +6390,20 @@
     <w:p>
       <w:pPr>
         <w:pStyle w:val="ae"/>
-        <w:jc w:val="left"/>
-      </w:pPr>
-      <w:bookmarkStart w:id="37" w:name="_Toc183086821"/>
-      <w:bookmarkStart w:id="38" w:name="_Toc184596307"/>
+      </w:pPr>
+      <w:bookmarkStart w:id="36" w:name="_Toc183086821"/>
+      <w:bookmarkStart w:id="37" w:name="_Toc184596307"/>
       <w:r>
         <w:t>3.2</w:t>
       </w:r>
       <w:r>
         <w:t> </w:t>
       </w:r>
+      <w:bookmarkEnd w:id="36"/>
+      <w:r>
+        <w:t>Использованные технологии программирования</w:t>
+      </w:r>
       <w:bookmarkEnd w:id="37"/>
-      <w:r>
-        <w:t>Использованные технологии программирования</w:t>
-      </w:r>
-      <w:bookmarkEnd w:id="38"/>
     </w:p>
     <w:p/>
     <w:p>
@@ -6663,16 +6667,16 @@
         <w:pStyle w:val="ae"/>
         <w:ind w:left="1134" w:hanging="425"/>
       </w:pPr>
-      <w:bookmarkStart w:id="39" w:name="_Toc183086822"/>
-      <w:bookmarkStart w:id="40" w:name="_Toc184596308"/>
+      <w:bookmarkStart w:id="38" w:name="_Toc183086822"/>
+      <w:bookmarkStart w:id="39" w:name="_Toc184596308"/>
       <w:r>
         <w:t>3.3</w:t>
       </w:r>
       <w:r>
         <w:t> </w:t>
       </w:r>
+      <w:bookmarkEnd w:id="38"/>
       <w:bookmarkEnd w:id="39"/>
-      <w:bookmarkEnd w:id="40"/>
       <w:r>
         <w:t>Взаимосвязь архитектуры системы с программным об</w:t>
       </w:r>
@@ -7040,8 +7044,8 @@
       <w:pPr>
         <w:pStyle w:val="ae"/>
       </w:pPr>
-      <w:bookmarkStart w:id="41" w:name="_Toc183086823"/>
-      <w:bookmarkStart w:id="42" w:name="_Toc184596309"/>
+      <w:bookmarkStart w:id="40" w:name="_Toc183086823"/>
+      <w:bookmarkStart w:id="41" w:name="_Toc184596309"/>
       <w:r>
         <w:t>3.4</w:t>
       </w:r>
@@ -7051,8 +7055,8 @@
       <w:r>
         <w:t>Заключение</w:t>
       </w:r>
+      <w:bookmarkEnd w:id="40"/>
       <w:bookmarkEnd w:id="41"/>
-      <w:bookmarkEnd w:id="42"/>
     </w:p>
     <w:p/>
     <w:p>
@@ -7143,11 +7147,10 @@
     <w:p>
       <w:pPr>
         <w:pStyle w:val="a3"/>
-        <w:ind w:left="709" w:hanging="283"/>
-        <w:jc w:val="left"/>
-      </w:pPr>
-      <w:bookmarkStart w:id="43" w:name="_Toc183086824"/>
-      <w:bookmarkStart w:id="44" w:name="_Toc184596310"/>
+        <w:ind w:left="993" w:hanging="283"/>
+      </w:pPr>
+      <w:bookmarkStart w:id="42" w:name="_Toc183086824"/>
+      <w:bookmarkStart w:id="43" w:name="_Toc184596310"/>
       <w:r>
         <w:lastRenderedPageBreak/>
         <w:t>4</w:t>
@@ -7164,8 +7167,31 @@
       <w:r>
         <w:t>ФУНКЦИОНАЛЬНЫХ ВОЗМОЖНОСТЕЙ ПРОГРАММЫ</w:t>
       </w:r>
+      <w:bookmarkEnd w:id="42"/>
       <w:bookmarkEnd w:id="43"/>
+    </w:p>
+    <w:p>
+      <w:pPr>
+        <w:ind w:firstLine="0"/>
+      </w:pPr>
+    </w:p>
+    <w:p>
+      <w:pPr>
+        <w:pStyle w:val="ae"/>
+      </w:pPr>
+      <w:bookmarkStart w:id="44" w:name="_Toc183086825"/>
+      <w:bookmarkStart w:id="45" w:name="_Toc184596311"/>
+      <w:r>
+        <w:t>4.1</w:t>
+      </w:r>
+      <w:r>
+        <w:t> </w:t>
+      </w:r>
+      <w:r>
+        <w:t>Введение в функциональные возможности</w:t>
+      </w:r>
       <w:bookmarkEnd w:id="44"/>
+      <w:bookmarkEnd w:id="45"/>
     </w:p>
     <w:p>
       <w:pPr>
@@ -7173,115 +7199,92 @@
       </w:pPr>
     </w:p>
     <w:p>
+      <w:r>
+        <w:t>На этапе проектирования функциональных возможностей низкоуровневого редактора блочного устройства необходимо было определить, какие именно операции будут особенно важны для специалистов, работающих с «сырыми» данными носителя. С одной стороны, такой инструмент создаётся для решения реальных практических задач: диагностики нештатных ситуаций, восстановления критических областей диска и тонкой настройки структур разделов. С другой стороны, он должен быть достаточно универсален, чтобы им могли пользоваться студенты, изучающие принципы взаимодействия операционной системы с блочными устройствами.</w:t>
+      </w:r>
+    </w:p>
+    <w:p>
+      <w:r>
+        <w:t>По мере сбора требований, стало понятно, что ключевой является гибкая работа с отдельными секторами. Пользователь должен иметь возможность быстро находить нужный сектор, считывать из него байты и изменять необходимые участки. При этом одним из центральных моментов является безопасность подобных изменений: любое неверное действие способно вызвать необратимые последствия, вплоть до утраты файловой системы. Поэтому при проектировании функционала сразу предусматривались механизмы «страховки»</w:t>
+      </w:r>
+      <w:r>
+        <w:t xml:space="preserve"> –</w:t>
+      </w:r>
+      <w:r>
+        <w:t xml:space="preserve"> такие как журнал изменений (</w:t>
+      </w:r>
+      <w:proofErr w:type="spellStart"/>
+      <w:r>
+        <w:rPr>
+          <w:i/>
+        </w:rPr>
+        <w:t>undo</w:t>
+      </w:r>
+      <w:proofErr w:type="spellEnd"/>
+      <w:r>
+        <w:rPr>
+          <w:i/>
+        </w:rPr>
+        <w:t>/</w:t>
+      </w:r>
+      <w:proofErr w:type="spellStart"/>
+      <w:r>
+        <w:rPr>
+          <w:i/>
+        </w:rPr>
+        <w:t>redo</w:t>
+      </w:r>
+      <w:proofErr w:type="spellEnd"/>
+      <w:r>
+        <w:t xml:space="preserve">) и опциональное </w:t>
+      </w:r>
+      <w:proofErr w:type="spellStart"/>
+      <w:r>
+        <w:t>автосохранение</w:t>
+      </w:r>
+      <w:proofErr w:type="spellEnd"/>
+      <w:r>
+        <w:t>. Немалую роль сыграло и то, что в случае криминалистического анализа каждый шаг редактирования должен быть чётко контролируемым, чтобы минимизировать риск потери доказательств или несогласованных воздействий на носитель.</w:t>
+      </w:r>
+    </w:p>
+    <w:p>
+      <w:r>
+        <w:t xml:space="preserve">Особое внимание уделялось удобству интерфейса. Решение работать через библиотеку </w:t>
+      </w:r>
+      <w:proofErr w:type="spellStart"/>
+      <w:r>
+        <w:rPr>
+          <w:i/>
+        </w:rPr>
+        <w:t>ncurses</w:t>
+      </w:r>
+      <w:proofErr w:type="spellEnd"/>
+      <w:r>
+        <w:t xml:space="preserve"> помогло снять ограничения, связанные с отсутствием графической среды, и сделать программу доступной даже в режиме аварийного восстановления системы. Специалист получает одновременно детальный текстовый вывод и управляемый интерфейс со всплывающими подсказками и возможностью быстрого обновления экрана. Всё это позволяет выполнять сложные операции, используя при этом сравнительно небольшое количество ресурсов.</w:t>
+      </w:r>
+    </w:p>
+    <w:p>
+      <w:pPr>
+        <w:ind w:firstLine="0"/>
+      </w:pPr>
+    </w:p>
+    <w:p>
       <w:pPr>
         <w:pStyle w:val="ae"/>
       </w:pPr>
-      <w:bookmarkStart w:id="45" w:name="_Toc183086825"/>
-      <w:bookmarkStart w:id="46" w:name="_Toc184596311"/>
-      <w:r>
-        <w:t>4.1</w:t>
+      <w:bookmarkStart w:id="46" w:name="_Toc183086826"/>
+      <w:bookmarkStart w:id="47" w:name="_Toc184596312"/>
+      <w:r>
+        <w:t>4.2</w:t>
       </w:r>
       <w:r>
         <w:t> </w:t>
       </w:r>
       <w:r>
-        <w:t>Введение в функциональные возможности</w:t>
-      </w:r>
-      <w:bookmarkEnd w:id="45"/>
+        <w:t>Описание основных функций программного обеспечения</w:t>
+      </w:r>
       <w:bookmarkEnd w:id="46"/>
-    </w:p>
-    <w:p>
-      <w:pPr>
-        <w:ind w:firstLine="0"/>
-      </w:pPr>
-    </w:p>
-    <w:p>
-      <w:r>
-        <w:t>На этапе проектирования функциональных возможностей низкоуровневого редактора блочного устройства необходимо было определить, какие именно операции будут особенно важны для специалистов, работающих с «сырыми» данными носителя. С одной стороны, такой инструмент создаётся для решения реальных практических задач: диагностики нештатных ситуаций, восстановления критических областей диска и тонкой настройки структур разделов. С другой стороны, он должен быть достаточно универсален, чтобы им могли пользоваться студенты, изучающие принципы взаимодействия операционной системы с блочными устройствами.</w:t>
-      </w:r>
-    </w:p>
-    <w:p>
-      <w:r>
-        <w:t>По мере сбора требований, стало понятно, что ключевой является гибкая работа с отдельными секторами. Пользователь должен иметь возможность быстро находить нужный сектор, считывать из него байты и изменять необходимые участки. При этом одним из центральных моментов является безопасность подобных изменений: любое неверное действие способно вызвать необратимые последствия, вплоть до утраты файловой системы. Поэтому при проектировании функционала сразу предусматривались механизмы «страховки»</w:t>
-      </w:r>
-      <w:r>
-        <w:t xml:space="preserve"> –</w:t>
-      </w:r>
-      <w:r>
-        <w:t xml:space="preserve"> такие как журнал изменений (</w:t>
-      </w:r>
-      <w:proofErr w:type="spellStart"/>
-      <w:r>
-        <w:rPr>
-          <w:i/>
-        </w:rPr>
-        <w:t>undo</w:t>
-      </w:r>
-      <w:proofErr w:type="spellEnd"/>
-      <w:r>
-        <w:rPr>
-          <w:i/>
-        </w:rPr>
-        <w:t>/</w:t>
-      </w:r>
-      <w:proofErr w:type="spellStart"/>
-      <w:r>
-        <w:rPr>
-          <w:i/>
-        </w:rPr>
-        <w:t>redo</w:t>
-      </w:r>
-      <w:proofErr w:type="spellEnd"/>
-      <w:r>
-        <w:t xml:space="preserve">) и опциональное </w:t>
-      </w:r>
-      <w:proofErr w:type="spellStart"/>
-      <w:r>
-        <w:t>автосохранение</w:t>
-      </w:r>
-      <w:proofErr w:type="spellEnd"/>
-      <w:r>
-        <w:t>. Немалую роль сыграло и то, что в случае криминалистического анализа каждый шаг редактирования должен быть чётко контролируемым, чтобы минимизировать риск потери доказательств или несогласованных воздействий на носитель.</w:t>
-      </w:r>
-    </w:p>
-    <w:p>
-      <w:r>
-        <w:t xml:space="preserve">Особое внимание уделялось удобству интерфейса. Решение работать через библиотеку </w:t>
-      </w:r>
-      <w:proofErr w:type="spellStart"/>
-      <w:r>
-        <w:rPr>
-          <w:i/>
-        </w:rPr>
-        <w:t>ncurses</w:t>
-      </w:r>
-      <w:proofErr w:type="spellEnd"/>
-      <w:r>
-        <w:t xml:space="preserve"> помогло снять ограничения, связанные с отсутствием графической среды, и сделать программу доступной даже в режиме аварийного восстановления системы. Специалист получает одновременно детальный текстовый вывод и управляемый интерфейс со всплывающими подсказками и возможностью быстрого обновления экрана. Всё это позволяет выполнять сложные операции, используя при этом сравнительно небольшое количество ресурсов.</w:t>
-      </w:r>
-    </w:p>
-    <w:p>
-      <w:pPr>
-        <w:ind w:firstLine="0"/>
-      </w:pPr>
-    </w:p>
-    <w:p>
-      <w:pPr>
-        <w:pStyle w:val="ae"/>
-      </w:pPr>
-      <w:bookmarkStart w:id="47" w:name="_Toc183086826"/>
-      <w:bookmarkStart w:id="48" w:name="_Toc184596312"/>
-      <w:r>
-        <w:t>4.2</w:t>
-      </w:r>
-      <w:r>
-        <w:t> </w:t>
-      </w:r>
-      <w:r>
-        <w:t>Описание основных функций программного обеспечения</w:t>
-      </w:r>
       <w:bookmarkEnd w:id="47"/>
-      <w:bookmarkEnd w:id="48"/>
     </w:p>
     <w:p>
       <w:pPr>
@@ -7582,8 +7585,8 @@
       <w:pPr>
         <w:pStyle w:val="ae"/>
       </w:pPr>
-      <w:bookmarkStart w:id="49" w:name="_Toc183086827"/>
-      <w:bookmarkStart w:id="50" w:name="_Toc184596313"/>
+      <w:bookmarkStart w:id="48" w:name="_Toc183086827"/>
+      <w:bookmarkStart w:id="49" w:name="_Toc184596313"/>
       <w:r>
         <w:t>4.3</w:t>
       </w:r>
@@ -7593,8 +7596,8 @@
       <w:r>
         <w:t>Структура программного обеспечения</w:t>
       </w:r>
+      <w:bookmarkEnd w:id="48"/>
       <w:bookmarkEnd w:id="49"/>
-      <w:bookmarkEnd w:id="50"/>
     </w:p>
     <w:p/>
     <w:p>
@@ -7727,8 +7730,8 @@
       <w:pPr>
         <w:pStyle w:val="ae"/>
       </w:pPr>
-      <w:bookmarkStart w:id="51" w:name="_Toc183086828"/>
-      <w:bookmarkStart w:id="52" w:name="_Toc184596314"/>
+      <w:bookmarkStart w:id="50" w:name="_Toc183086828"/>
+      <w:bookmarkStart w:id="51" w:name="_Toc184596314"/>
       <w:r>
         <w:t>4.4</w:t>
       </w:r>
@@ -7738,132 +7741,132 @@
       <w:r>
         <w:t>Обеспечение эффективности и оптимизации</w:t>
       </w:r>
+      <w:bookmarkEnd w:id="50"/>
       <w:bookmarkEnd w:id="51"/>
+    </w:p>
+    <w:p/>
+    <w:p>
+      <w:r>
+        <w:t xml:space="preserve">Работа с «сырыми» данными напрямую предполагает высокие требования к корректности и производительности операций ввода-вывода. В первую очередь, в проекте реализована стратегия «один сектор </w:t>
+      </w:r>
+      <w:r>
+        <w:t>–</w:t>
+      </w:r>
+      <w:r>
+        <w:t xml:space="preserve"> один буфер». Программа в любой момент оперирует лишь текущим сектором, который хранит в памяти и отражает на экране. При переключении на другой сектор старый буфер сохраняется (если надо) или сбрасывается, а затем считываются байты по новому смещению. Это даёт возможность ограничить использование оперативной памяти и избежать путаницы с частичными данными.</w:t>
+      </w:r>
+    </w:p>
+    <w:p>
+      <w:r>
+        <w:t xml:space="preserve">Позиционированные вызовы </w:t>
+      </w:r>
+      <w:proofErr w:type="spellStart"/>
+      <w:r>
+        <w:rPr>
+          <w:i/>
+        </w:rPr>
+        <w:t>pread</w:t>
+      </w:r>
+      <w:proofErr w:type="spellEnd"/>
+      <w:r>
+        <w:t xml:space="preserve"> и </w:t>
+      </w:r>
+      <w:proofErr w:type="spellStart"/>
+      <w:r>
+        <w:rPr>
+          <w:i/>
+        </w:rPr>
+        <w:t>pwrite</w:t>
+      </w:r>
+      <w:proofErr w:type="spellEnd"/>
+      <w:r>
+        <w:t xml:space="preserve"> позволяют исключить промежуточное использование </w:t>
+      </w:r>
+      <w:proofErr w:type="spellStart"/>
+      <w:r>
+        <w:rPr>
+          <w:i/>
+        </w:rPr>
+        <w:t>lseek</w:t>
+      </w:r>
+      <w:proofErr w:type="spellEnd"/>
+      <w:r>
+        <w:t>, сокращая системные расходы. Такой подход особенно полезен при работе с большими объёмами, когда каждая операция ввода-вывода может занимать заметное время, а частые переключения контекста ядра нежелательны.</w:t>
+      </w:r>
+    </w:p>
+    <w:p>
+      <w:proofErr w:type="spellStart"/>
+      <w:r>
+        <w:rPr>
+          <w:i/>
+        </w:rPr>
+        <w:t>Ncurses</w:t>
+      </w:r>
+      <w:proofErr w:type="spellEnd"/>
+      <w:r>
+        <w:t xml:space="preserve"> оптимизирован для частичного обновления экрана. Редактор обновляет лишь те участки, которые действительно изменились: например, если пользователь вёл курсором по строкам, перерисовываются лишь строки, где курсор меняется, а не весь экран. При редактировании одного байта меняется только соответствующее двумерное «поле» в текстовом буфере. Это даёт выигрыш в производительности, особенно при удалённом доступе (через </w:t>
+      </w:r>
+      <w:r>
+        <w:rPr>
+          <w:i/>
+        </w:rPr>
+        <w:t>SSH</w:t>
+      </w:r>
+      <w:r>
+        <w:t xml:space="preserve"> или аналогичные инструменты), где лишние перерисовки экрана могут приводить к задержкам и «заморозкам» интерфейса.</w:t>
+      </w:r>
+    </w:p>
+    <w:p>
+      <w:r>
+        <w:t xml:space="preserve">Механизм </w:t>
+      </w:r>
+      <w:proofErr w:type="spellStart"/>
+      <w:r>
+        <w:rPr>
+          <w:i/>
+        </w:rPr>
+        <w:t>undo</w:t>
+      </w:r>
+      <w:proofErr w:type="spellEnd"/>
+      <w:r>
+        <w:rPr>
+          <w:i/>
+        </w:rPr>
+        <w:t>/</w:t>
+      </w:r>
+      <w:proofErr w:type="spellStart"/>
+      <w:r>
+        <w:rPr>
+          <w:i/>
+        </w:rPr>
+        <w:t>redo</w:t>
+      </w:r>
+      <w:proofErr w:type="spellEnd"/>
+      <w:r>
+        <w:t xml:space="preserve"> также реализован с учётом оптимизации. При одиночной правке хранится минимальный набор данных: индекс байта, старое и новое значения. Только при операциях копирования и вставки сектора в журнал сохраняется целый блок, который может занимать 512 байт или более, если сектор имеет нетипичный размер. Таким образом, программа не расходует ресурсы на хранение полной истории всех секторов, а лишь фиксирует ключевые отличия между состояниями.</w:t>
+      </w:r>
+    </w:p>
+    <w:p/>
+    <w:p>
+      <w:pPr>
+        <w:pStyle w:val="ae"/>
+      </w:pPr>
+      <w:bookmarkStart w:id="52" w:name="_Toc183086830"/>
+      <w:bookmarkStart w:id="53" w:name="_Toc184596316"/>
+      <w:r>
+        <w:t>4.</w:t>
+      </w:r>
+      <w:r>
+        <w:t>5</w:t>
+      </w:r>
+      <w:r>
+        <w:t> </w:t>
+      </w:r>
+      <w:r>
+        <w:t>Возможности дальнейшего расширения функциональности</w:t>
+      </w:r>
       <w:bookmarkEnd w:id="52"/>
-    </w:p>
-    <w:p/>
-    <w:p>
-      <w:r>
-        <w:t xml:space="preserve">Работа с «сырыми» данными напрямую предполагает высокие требования к корректности и производительности операций ввода-вывода. В первую очередь, в проекте реализована стратегия «один сектор </w:t>
-      </w:r>
-      <w:r>
-        <w:t>–</w:t>
-      </w:r>
-      <w:r>
-        <w:t xml:space="preserve"> один буфер». Программа в любой момент оперирует лишь текущим сектором, который хранит в памяти и отражает на экране. При переключении на другой сектор старый буфер сохраняется (если надо) или сбрасывается, а затем считываются байты по новому смещению. Это даёт возможность ограничить использование оперативной памяти и избежать путаницы с частичными данными.</w:t>
-      </w:r>
-    </w:p>
-    <w:p>
-      <w:r>
-        <w:t xml:space="preserve">Позиционированные вызовы </w:t>
-      </w:r>
-      <w:proofErr w:type="spellStart"/>
-      <w:r>
-        <w:rPr>
-          <w:i/>
-        </w:rPr>
-        <w:t>pread</w:t>
-      </w:r>
-      <w:proofErr w:type="spellEnd"/>
-      <w:r>
-        <w:t xml:space="preserve"> и </w:t>
-      </w:r>
-      <w:proofErr w:type="spellStart"/>
-      <w:r>
-        <w:rPr>
-          <w:i/>
-        </w:rPr>
-        <w:t>pwrite</w:t>
-      </w:r>
-      <w:proofErr w:type="spellEnd"/>
-      <w:r>
-        <w:t xml:space="preserve"> позволяют исключить промежуточное использование </w:t>
-      </w:r>
-      <w:proofErr w:type="spellStart"/>
-      <w:r>
-        <w:rPr>
-          <w:i/>
-        </w:rPr>
-        <w:t>lseek</w:t>
-      </w:r>
-      <w:proofErr w:type="spellEnd"/>
-      <w:r>
-        <w:t>, сокращая системные расходы. Такой подход особенно полезен при работе с большими объёмами, когда каждая операция ввода-вывода может занимать заметное время, а частые переключения контекста ядра нежелательны.</w:t>
-      </w:r>
-    </w:p>
-    <w:p>
-      <w:proofErr w:type="spellStart"/>
-      <w:r>
-        <w:rPr>
-          <w:i/>
-        </w:rPr>
-        <w:t>Ncurses</w:t>
-      </w:r>
-      <w:proofErr w:type="spellEnd"/>
-      <w:r>
-        <w:t xml:space="preserve"> оптимизирован для частичного обновления экрана. Редактор обновляет лишь те участки, которые действительно изменились: например, если пользователь вёл курсором по строкам, перерисовываются лишь строки, где курсор меняется, а не весь экран. При редактировании одного байта меняется только соответствующее двумерное «поле» в текстовом буфере. Это даёт выигрыш в производительности, особенно при удалённом доступе (через </w:t>
-      </w:r>
-      <w:r>
-        <w:rPr>
-          <w:i/>
-        </w:rPr>
-        <w:t>SSH</w:t>
-      </w:r>
-      <w:r>
-        <w:t xml:space="preserve"> или аналогичные инструменты), где лишние перерисовки экрана могут приводить к задержкам и «заморозкам» интерфейса.</w:t>
-      </w:r>
-    </w:p>
-    <w:p>
-      <w:r>
-        <w:t xml:space="preserve">Механизм </w:t>
-      </w:r>
-      <w:proofErr w:type="spellStart"/>
-      <w:r>
-        <w:rPr>
-          <w:i/>
-        </w:rPr>
-        <w:t>undo</w:t>
-      </w:r>
-      <w:proofErr w:type="spellEnd"/>
-      <w:r>
-        <w:rPr>
-          <w:i/>
-        </w:rPr>
-        <w:t>/</w:t>
-      </w:r>
-      <w:proofErr w:type="spellStart"/>
-      <w:r>
-        <w:rPr>
-          <w:i/>
-        </w:rPr>
-        <w:t>redo</w:t>
-      </w:r>
-      <w:proofErr w:type="spellEnd"/>
-      <w:r>
-        <w:t xml:space="preserve"> также реализован с учётом оптимизации. При одиночной правке хранится минимальный набор данных: индекс байта, старое и новое значения. Только при операциях копирования и вставки сектора в журнал сохраняется целый блок, который может занимать 512 байт или более, если сектор имеет нетипичный размер. Таким образом, программа не расходует ресурсы на хранение полной истории всех секторов, а лишь фиксирует ключевые отличия между состояниями.</w:t>
-      </w:r>
-    </w:p>
-    <w:p/>
-    <w:p>
-      <w:pPr>
-        <w:pStyle w:val="ae"/>
-      </w:pPr>
-      <w:bookmarkStart w:id="53" w:name="_Toc183086830"/>
-      <w:bookmarkStart w:id="54" w:name="_Toc184596316"/>
-      <w:r>
-        <w:t>4.</w:t>
-      </w:r>
-      <w:r>
-        <w:t>5</w:t>
-      </w:r>
-      <w:r>
-        <w:t> </w:t>
-      </w:r>
-      <w:r>
-        <w:t>Возможности дальнейшего расширения функциональности</w:t>
-      </w:r>
       <w:bookmarkEnd w:id="53"/>
-      <w:bookmarkEnd w:id="54"/>
     </w:p>
     <w:p/>
     <w:p>
@@ -7922,8 +7925,8 @@
       <w:pPr>
         <w:pStyle w:val="ae"/>
       </w:pPr>
-      <w:bookmarkStart w:id="55" w:name="_Toc183086831"/>
-      <w:bookmarkStart w:id="56" w:name="_Toc184596317"/>
+      <w:bookmarkStart w:id="54" w:name="_Toc183086831"/>
+      <w:bookmarkStart w:id="55" w:name="_Toc184596317"/>
       <w:r>
         <w:t>4.</w:t>
       </w:r>
@@ -7936,8 +7939,8 @@
       <w:r>
         <w:t>Заключение</w:t>
       </w:r>
+      <w:bookmarkEnd w:id="54"/>
       <w:bookmarkEnd w:id="55"/>
-      <w:bookmarkEnd w:id="56"/>
     </w:p>
     <w:p/>
     <w:p>
@@ -7970,8 +7973,8 @@
       <w:pPr>
         <w:pStyle w:val="a3"/>
       </w:pPr>
-      <w:bookmarkStart w:id="57" w:name="_Toc183086832"/>
-      <w:bookmarkStart w:id="58" w:name="_Toc184596318"/>
+      <w:bookmarkStart w:id="56" w:name="_Toc183086832"/>
+      <w:bookmarkStart w:id="57" w:name="_Toc184596318"/>
       <w:r>
         <w:lastRenderedPageBreak/>
         <w:t>5</w:t>
@@ -7982,31 +7985,31 @@
       <w:r>
         <w:t>АРХИТЕКТУРА РАЗРАБАТЫВАЕМОЙ ПРОГРАММЫ</w:t>
       </w:r>
+      <w:bookmarkEnd w:id="56"/>
       <w:bookmarkEnd w:id="57"/>
+    </w:p>
+    <w:p>
+      <w:pPr>
+        <w:ind w:firstLine="0"/>
+      </w:pPr>
+    </w:p>
+    <w:p>
+      <w:pPr>
+        <w:pStyle w:val="ae"/>
+      </w:pPr>
+      <w:bookmarkStart w:id="58" w:name="_Toc183086833"/>
+      <w:bookmarkStart w:id="59" w:name="_Toc184596319"/>
+      <w:r>
+        <w:t>5.1</w:t>
+      </w:r>
+      <w:r>
+        <w:t> </w:t>
+      </w:r>
+      <w:r>
+        <w:t>Общая структура программы</w:t>
+      </w:r>
       <w:bookmarkEnd w:id="58"/>
-    </w:p>
-    <w:p>
-      <w:pPr>
-        <w:ind w:firstLine="0"/>
-      </w:pPr>
-    </w:p>
-    <w:p>
-      <w:pPr>
-        <w:pStyle w:val="ae"/>
-      </w:pPr>
-      <w:bookmarkStart w:id="59" w:name="_Toc183086833"/>
-      <w:bookmarkStart w:id="60" w:name="_Toc184596319"/>
-      <w:r>
-        <w:t>5.1</w:t>
-      </w:r>
-      <w:r>
-        <w:t> </w:t>
-      </w:r>
-      <w:r>
-        <w:t>Общая структура программы</w:t>
-      </w:r>
       <w:bookmarkEnd w:id="59"/>
-      <w:bookmarkEnd w:id="60"/>
     </w:p>
     <w:p/>
     <w:p>
@@ -8133,8 +8136,8 @@
       <w:pPr>
         <w:pStyle w:val="ae"/>
       </w:pPr>
-      <w:bookmarkStart w:id="61" w:name="_Toc183086834"/>
-      <w:bookmarkStart w:id="62" w:name="_Toc184596320"/>
+      <w:bookmarkStart w:id="60" w:name="_Toc183086834"/>
+      <w:bookmarkStart w:id="61" w:name="_Toc184596320"/>
       <w:r>
         <w:t>5.2</w:t>
       </w:r>
@@ -8144,8 +8147,8 @@
       <w:r>
         <w:t>Описание функциональной схемы программы</w:t>
       </w:r>
+      <w:bookmarkEnd w:id="60"/>
       <w:bookmarkEnd w:id="61"/>
-      <w:bookmarkEnd w:id="62"/>
     </w:p>
     <w:p/>
     <w:p>
@@ -8236,8 +8239,8 @@
       <w:pPr>
         <w:pStyle w:val="ae"/>
       </w:pPr>
-      <w:bookmarkStart w:id="63" w:name="_Toc183086835"/>
-      <w:bookmarkStart w:id="64" w:name="_Toc184596321"/>
+      <w:bookmarkStart w:id="62" w:name="_Toc183086835"/>
+      <w:bookmarkStart w:id="63" w:name="_Toc184596321"/>
       <w:r>
         <w:t>5.3</w:t>
       </w:r>
@@ -8253,8 +8256,8 @@
       <w:r>
         <w:t>схемы алгоритма программы</w:t>
       </w:r>
+      <w:bookmarkEnd w:id="62"/>
       <w:bookmarkEnd w:id="63"/>
-      <w:bookmarkEnd w:id="64"/>
     </w:p>
     <w:p/>
     <w:p>
@@ -8456,13 +8459,13 @@
       <w:pPr>
         <w:pStyle w:val="ae"/>
       </w:pPr>
-      <w:bookmarkStart w:id="65" w:name="_Toc183086836"/>
-      <w:bookmarkStart w:id="66" w:name="_Toc184596322"/>
+      <w:bookmarkStart w:id="64" w:name="_Toc183086836"/>
+      <w:bookmarkStart w:id="65" w:name="_Toc184596322"/>
       <w:r>
         <w:t>5.4 Обработка неопределенных результатов</w:t>
       </w:r>
+      <w:bookmarkEnd w:id="64"/>
       <w:bookmarkEnd w:id="65"/>
-      <w:bookmarkEnd w:id="66"/>
     </w:p>
     <w:p/>
     <w:p>
@@ -8535,8 +8538,8 @@
       <w:pPr>
         <w:pStyle w:val="ae"/>
       </w:pPr>
-      <w:bookmarkStart w:id="67" w:name="_Toc183086837"/>
-      <w:bookmarkStart w:id="68" w:name="_Toc184596323"/>
+      <w:bookmarkStart w:id="66" w:name="_Toc183086837"/>
+      <w:bookmarkStart w:id="67" w:name="_Toc184596323"/>
       <w:r>
         <w:t>5.5</w:t>
       </w:r>
@@ -8546,8 +8549,8 @@
       <w:r>
         <w:t>Заключение</w:t>
       </w:r>
+      <w:bookmarkEnd w:id="66"/>
       <w:bookmarkEnd w:id="67"/>
-      <w:bookmarkEnd w:id="68"/>
     </w:p>
     <w:p/>
     <w:p>
@@ -8636,14 +8639,14 @@
         <w:ind w:firstLine="0"/>
         <w:jc w:val="center"/>
       </w:pPr>
-      <w:bookmarkStart w:id="69" w:name="_Toc183086838"/>
-      <w:bookmarkStart w:id="70" w:name="_Toc184596324"/>
+      <w:bookmarkStart w:id="68" w:name="_Toc183086838"/>
+      <w:bookmarkStart w:id="69" w:name="_Toc184596324"/>
       <w:r>
         <w:lastRenderedPageBreak/>
         <w:t>ЗАКЛЮЧЕНИЕ</w:t>
       </w:r>
+      <w:bookmarkEnd w:id="68"/>
       <w:bookmarkEnd w:id="69"/>
-      <w:bookmarkEnd w:id="70"/>
     </w:p>
     <w:p/>
     <w:p>
@@ -9014,8 +9017,8 @@
         <w:ind w:firstLine="0"/>
         <w:jc w:val="center"/>
       </w:pPr>
-      <w:bookmarkStart w:id="71" w:name="_Toc183086839"/>
-      <w:bookmarkStart w:id="72" w:name="_Toc184596325"/>
+      <w:bookmarkStart w:id="70" w:name="_Toc183086839"/>
+      <w:bookmarkStart w:id="71" w:name="_Toc184596325"/>
       <w:r>
         <w:br w:type="column"/>
       </w:r>
@@ -9032,11 +9035,11 @@
       <w:r>
         <w:t xml:space="preserve"> ИСТОЧНИКОВ</w:t>
       </w:r>
+      <w:bookmarkEnd w:id="31"/>
       <w:bookmarkEnd w:id="32"/>
       <w:bookmarkEnd w:id="33"/>
-      <w:bookmarkEnd w:id="34"/>
+      <w:bookmarkEnd w:id="70"/>
       <w:bookmarkEnd w:id="71"/>
-      <w:bookmarkEnd w:id="72"/>
     </w:p>
     <w:p/>
     <w:p>
@@ -10060,6 +10063,7 @@
           <w:kern w:val="28"/>
           <w:sz w:val="32"/>
           <w:szCs w:val="32"/>
+          <w:lang w:val="en-US"/>
         </w:rPr>
       </w:pPr>
       <w:r>
@@ -10146,11 +10150,11 @@
         </w:rPr>
         <w:t>2.03.2025.</w:t>
       </w:r>
-      <w:bookmarkStart w:id="73" w:name="_Toc178694801"/>
-      <w:bookmarkStart w:id="74" w:name="_Toc179320146"/>
-      <w:bookmarkStart w:id="75" w:name="_Toc182936738"/>
-      <w:bookmarkStart w:id="76" w:name="_Toc183086840"/>
-      <w:bookmarkStart w:id="77" w:name="_Toc184596326"/>
+      <w:bookmarkStart w:id="72" w:name="_Toc178694801"/>
+      <w:bookmarkStart w:id="73" w:name="_Toc179320146"/>
+      <w:bookmarkStart w:id="74" w:name="_Toc182936738"/>
+      <w:bookmarkStart w:id="75" w:name="_Toc183086840"/>
+      <w:bookmarkStart w:id="76" w:name="_Toc184596326"/>
     </w:p>
     <w:p>
       <w:pPr>
@@ -10168,11 +10172,11 @@
         <w:lastRenderedPageBreak/>
         <w:t>ПРИЛОЖЕНИЕ А</w:t>
       </w:r>
+      <w:bookmarkEnd w:id="72"/>
       <w:bookmarkEnd w:id="73"/>
       <w:bookmarkEnd w:id="74"/>
       <w:bookmarkEnd w:id="75"/>
       <w:bookmarkEnd w:id="76"/>
-      <w:bookmarkEnd w:id="77"/>
     </w:p>
     <w:p>
       <w:pPr>
@@ -10184,12 +10188,12 @@
           <w:szCs w:val="32"/>
         </w:rPr>
       </w:pPr>
-      <w:bookmarkStart w:id="78" w:name="_Toc177433096"/>
-      <w:bookmarkStart w:id="79" w:name="_Toc177489354"/>
-      <w:bookmarkStart w:id="80" w:name="_Toc177493622"/>
-      <w:bookmarkStart w:id="81" w:name="_Toc178694802"/>
-      <w:bookmarkStart w:id="82" w:name="_Toc179320147"/>
-      <w:bookmarkStart w:id="83" w:name="_Toc182936739"/>
+      <w:bookmarkStart w:id="77" w:name="_Toc177433096"/>
+      <w:bookmarkStart w:id="78" w:name="_Toc177489354"/>
+      <w:bookmarkStart w:id="79" w:name="_Toc177493622"/>
+      <w:bookmarkStart w:id="80" w:name="_Toc178694802"/>
+      <w:bookmarkStart w:id="81" w:name="_Toc179320147"/>
+      <w:bookmarkStart w:id="82" w:name="_Toc182936739"/>
       <w:r>
         <w:rPr>
           <w:b/>
@@ -10198,12 +10202,12 @@
         </w:rPr>
         <w:t>(обязательное)</w:t>
       </w:r>
+      <w:bookmarkEnd w:id="77"/>
       <w:bookmarkEnd w:id="78"/>
       <w:bookmarkEnd w:id="79"/>
       <w:bookmarkEnd w:id="80"/>
       <w:bookmarkEnd w:id="81"/>
       <w:bookmarkEnd w:id="82"/>
-      <w:bookmarkEnd w:id="83"/>
     </w:p>
     <w:p>
       <w:pPr>
@@ -10221,7 +10225,17 @@
           <w:sz w:val="32"/>
           <w:szCs w:val="32"/>
         </w:rPr>
-        <w:t>Справка о проверке на заимствовани</w:t>
+        <w:t>Справка о провер</w:t>
+      </w:r>
+      <w:bookmarkStart w:id="83" w:name="_GoBack"/>
+      <w:bookmarkEnd w:id="83"/>
+      <w:r>
+        <w:rPr>
+          <w:b/>
+          <w:sz w:val="32"/>
+          <w:szCs w:val="32"/>
+        </w:rPr>
+        <w:t>ке на заимствовани</w:t>
       </w:r>
       <w:r>
         <w:rPr>
@@ -34624,7 +34638,6 @@
   <w:style w:type="character" w:default="1" w:styleId="a0">
     <w:name w:val="Default Paragraph Font"/>
     <w:uiPriority w:val="1"/>
-    <w:semiHidden/>
     <w:unhideWhenUsed/>
   </w:style>
   <w:style w:type="table" w:default="1" w:styleId="a1">
@@ -34670,8 +34683,9 @@
     <w:next w:val="a"/>
     <w:link w:val="a5"/>
     <w:qFormat/>
-    <w:rsid w:val="0009603E"/>
+    <w:rsid w:val="00724663"/>
     <w:pPr>
+      <w:jc w:val="left"/>
       <w:outlineLvl w:val="0"/>
     </w:pPr>
     <w:rPr>
@@ -34720,7 +34734,7 @@
     <w:name w:val="Мой заголовок Знак"/>
     <w:basedOn w:val="a6"/>
     <w:link w:val="a3"/>
-    <w:rsid w:val="0009603E"/>
+    <w:rsid w:val="00724663"/>
     <w:rPr>
       <w:rFonts w:ascii="Times New Roman" w:eastAsiaTheme="majorEastAsia" w:hAnsi="Times New Roman" w:cstheme="majorBidi"/>
       <w:b/>
@@ -34858,9 +34872,10 @@
     <w:basedOn w:val="af"/>
     <w:link w:val="af0"/>
     <w:qFormat/>
-    <w:rsid w:val="0009603E"/>
+    <w:rsid w:val="00724663"/>
     <w:pPr>
       <w:spacing w:after="0"/>
+      <w:jc w:val="left"/>
       <w:outlineLvl w:val="1"/>
     </w:pPr>
     <w:rPr>
@@ -34914,7 +34929,7 @@
     <w:name w:val="Мой подзаголовок Знак"/>
     <w:basedOn w:val="af1"/>
     <w:link w:val="ae"/>
-    <w:rsid w:val="0009603E"/>
+    <w:rsid w:val="00724663"/>
     <w:rPr>
       <w:rFonts w:ascii="Times New Roman" w:eastAsiaTheme="minorEastAsia" w:hAnsi="Times New Roman"/>
       <w:b/>
@@ -35636,7 +35651,7 @@
 </file>
 
 <file path=customXml/itemProps1.xml><?xml version="1.0" encoding="utf-8"?>
-<ds:datastoreItem xmlns:ds="http://schemas.openxmlformats.org/officeDocument/2006/customXml" ds:itemID="{4C8633B0-6BCD-446C-853A-85A0C92AA8F0}">
+<ds:datastoreItem xmlns:ds="http://schemas.openxmlformats.org/officeDocument/2006/customXml" ds:itemID="{BB2593FF-20F2-416C-9FE0-AFA60D86B0B5}">
   <ds:schemaRefs>
     <ds:schemaRef ds:uri="http://schemas.openxmlformats.org/officeDocument/2006/bibliography"/>
   </ds:schemaRefs>

</xml_diff>